<commit_message>
Doc: modificaciones en la propuesta de desarrollo
</commit_message>
<xml_diff>
--- a/Etapa de inicio/Propuesta/Propuesta de Desarrollo_Vesta Risk Manager_T-Code.docx
+++ b/Etapa de inicio/Propuesta/Propuesta de Desarrollo_Vesta Risk Manager_T-Code.docx
@@ -2975,63 +2975,6 @@
     </w:p>
     <w:p>
       <w:pPr>
-        <w:pStyle w:val="PSI-Normal"/>
-        <w:numPr>
-          <w:ilvl w:val="0"/>
-          <w:numId w:val="13"/>
-        </w:numPr>
-      </w:pPr>
-      <w:r>
-        <w:rPr>
-          <w:b/>
-          <w:bCs/>
-        </w:rPr>
-        <w:t>Administrador del sistema</w:t>
-      </w:r>
-      <w:r>
-        <w:t>: Usuario con permisos completos para gestionar todos los aspectos del sistema, incluidos el registro de usuarios, la asignación de roles, y la creación y modificación de proyectos.</w:t>
-      </w:r>
-    </w:p>
-    <w:p>
-      <w:pPr>
-        <w:pStyle w:val="PSI-Normal"/>
-        <w:numPr>
-          <w:ilvl w:val="0"/>
-          <w:numId w:val="13"/>
-        </w:numPr>
-      </w:pPr>
-      <w:r>
-        <w:rPr>
-          <w:b/>
-          <w:bCs/>
-        </w:rPr>
-        <w:t>Líder de proyecto</w:t>
-      </w:r>
-      <w:r>
-        <w:t>: Usuario encargado de gestionar proyectos específicos, asignar tareas y definir estrategias de gestión de riesgos.</w:t>
-      </w:r>
-    </w:p>
-    <w:p>
-      <w:pPr>
-        <w:pStyle w:val="PSI-Normal"/>
-        <w:numPr>
-          <w:ilvl w:val="0"/>
-          <w:numId w:val="13"/>
-        </w:numPr>
-      </w:pPr>
-      <w:r>
-        <w:rPr>
-          <w:b/>
-          <w:bCs/>
-        </w:rPr>
-        <w:t>Desarrollador</w:t>
-      </w:r>
-      <w:r>
-        <w:t>: Usuario encargado del desarrollo técnico del sistema.</w:t>
-      </w:r>
-    </w:p>
-    <w:p>
-      <w:pPr>
         <w:pStyle w:val="PSI-Ttulo1"/>
       </w:pPr>
       <w:bookmarkStart w:id="15" w:name="_Toc228187381"/>
@@ -3194,11 +3137,7 @@
     </w:p>
     <w:p>
       <w:r>
-        <w:t xml:space="preserve">Este sistema podrá ser utilizado en diferentes ámbitos como el profesional, académico y personal. Es decir, una persona que quiera utilizar este sistema para gestionar los riesgos de los proyectos personales que posea podrá usarlo. A nivel profesional también se podrá utilizar, pero </w:t>
-      </w:r>
-      <w:r>
-        <w:lastRenderedPageBreak/>
-        <w:t>el sistema deberá ser adaptado al contexto de su uso y a nivel académico también ya que permitirá a los alumnos utilizar una herramienta que ayude a ad</w:t>
+        <w:t>Este sistema podrá ser utilizado en diferentes ámbitos como el profesional, académico y personal. Es decir, una persona que quiera utilizar este sistema para gestionar los riesgos de los proyectos personales que posea podrá usarlo. A nivel profesional también se podrá utilizar, pero el sistema deberá ser adaptado al contexto de su uso y a nivel académico también ya que permitirá a los alumnos utilizar una herramienta que ayude a ad</w:t>
       </w:r>
       <w:r>
         <w:t>o</w:t>
@@ -3247,6 +3186,7 @@
       <w:bookmarkStart w:id="26" w:name="_Toc234690196"/>
       <w:bookmarkStart w:id="27" w:name="_Toc176607498"/>
       <w:r>
+        <w:lastRenderedPageBreak/>
         <w:t>Antecedentes Vinculados a la Temática</w:t>
       </w:r>
       <w:bookmarkEnd w:id="25"/>
@@ -3500,11 +3440,7 @@
         <w:t>n</w:t>
       </w:r>
       <w:r>
-        <w:t xml:space="preserve">tilla de informe de riesgo, con una descripción, categoría, causas, síntomas y el responsable de monitorearlo. Para cada categoría de riesgo se define </w:t>
-      </w:r>
-      <w:r>
-        <w:lastRenderedPageBreak/>
-        <w:t xml:space="preserve">también la importancia general de los riesgos de esa categoría para el proyecto </w:t>
+        <w:t xml:space="preserve">tilla de informe de riesgo, con una descripción, categoría, causas, síntomas y el responsable de monitorearlo. Para cada categoría de riesgo se define también la importancia general de los riesgos de esa categoría para el proyecto </w:t>
       </w:r>
       <w:r>
         <w:t>específico</w:t>
@@ -3566,6 +3502,7 @@
           <w:b/>
           <w:bCs/>
         </w:rPr>
+        <w:lastRenderedPageBreak/>
         <w:t>Planificación de riesgos</w:t>
       </w:r>
       <w:r>
@@ -3610,23 +3547,11 @@
         <w:br/>
       </w:r>
       <w:bookmarkStart w:id="42" w:name="_Toc176607504"/>
-      <w:commentRangeStart w:id="43"/>
       <w:r>
         <w:t>Requisitos detectados</w:t>
       </w:r>
       <w:bookmarkEnd w:id="41"/>
       <w:bookmarkEnd w:id="42"/>
-      <w:commentRangeEnd w:id="43"/>
-      <w:r>
-        <w:rPr>
-          <w:rStyle w:val="Refdecomentario"/>
-          <w:rFonts w:ascii="Calibri" w:eastAsia="Calibri" w:hAnsi="Calibri"/>
-          <w:b w:val="0"/>
-          <w:bCs w:val="0"/>
-          <w:color w:val="auto"/>
-        </w:rPr>
-        <w:commentReference w:id="43"/>
-      </w:r>
     </w:p>
     <w:p>
       <w:pPr>
@@ -3639,7 +3564,6 @@
           <w:i w:val="0"/>
           <w:iCs/>
           <w:color w:val="auto"/>
-          <w:highlight w:val="cyan"/>
         </w:rPr>
       </w:pPr>
       <w:r>
@@ -3647,7 +3571,6 @@
           <w:i w:val="0"/>
           <w:iCs/>
           <w:color w:val="auto"/>
-          <w:highlight w:val="cyan"/>
         </w:rPr>
         <w:t xml:space="preserve">El sistema permitirá a los </w:t>
       </w:r>
@@ -3656,7 +3579,6 @@
           <w:i w:val="0"/>
           <w:iCs/>
           <w:color w:val="auto"/>
-          <w:highlight w:val="cyan"/>
         </w:rPr>
         <w:t>usuarios</w:t>
       </w:r>
@@ -3665,7 +3587,6 @@
           <w:i w:val="0"/>
           <w:iCs/>
           <w:color w:val="auto"/>
-          <w:highlight w:val="cyan"/>
         </w:rPr>
         <w:t xml:space="preserve"> registrar el nombre y email de los usuarios que tendrán acceso al sistema.</w:t>
       </w:r>
@@ -3681,7 +3602,6 @@
           <w:i w:val="0"/>
           <w:iCs/>
           <w:color w:val="auto"/>
-          <w:highlight w:val="cyan"/>
         </w:rPr>
       </w:pPr>
       <w:r>
@@ -3689,7 +3609,6 @@
           <w:i w:val="0"/>
           <w:iCs/>
           <w:color w:val="auto"/>
-          <w:highlight w:val="cyan"/>
         </w:rPr>
         <w:t xml:space="preserve">El sistema permitirá a los </w:t>
       </w:r>
@@ -3698,7 +3617,6 @@
           <w:i w:val="0"/>
           <w:iCs/>
           <w:color w:val="auto"/>
-          <w:highlight w:val="cyan"/>
         </w:rPr>
         <w:t>usuarios</w:t>
       </w:r>
@@ -3707,7 +3625,6 @@
           <w:i w:val="0"/>
           <w:iCs/>
           <w:color w:val="auto"/>
-          <w:highlight w:val="cyan"/>
         </w:rPr>
         <w:t xml:space="preserve"> asignar los roles de los usuarios.</w:t>
       </w:r>
@@ -3723,7 +3640,6 @@
           <w:i w:val="0"/>
           <w:iCs/>
           <w:color w:val="auto"/>
-          <w:highlight w:val="cyan"/>
         </w:rPr>
       </w:pPr>
       <w:r>
@@ -3731,7 +3647,6 @@
           <w:i w:val="0"/>
           <w:iCs/>
           <w:color w:val="auto"/>
-          <w:highlight w:val="cyan"/>
         </w:rPr>
         <w:t>El sistema permitirá a los usuarios iniciar sesión con su cuenta de Google.</w:t>
       </w:r>
@@ -3747,7 +3662,6 @@
           <w:i w:val="0"/>
           <w:iCs/>
           <w:color w:val="auto"/>
-          <w:highlight w:val="blue"/>
         </w:rPr>
       </w:pPr>
       <w:r>
@@ -3755,7 +3669,6 @@
           <w:i w:val="0"/>
           <w:iCs/>
           <w:color w:val="auto"/>
-          <w:highlight w:val="blue"/>
         </w:rPr>
         <w:t xml:space="preserve">El sistema permitirá a los </w:t>
       </w:r>
@@ -3764,7 +3677,6 @@
           <w:i w:val="0"/>
           <w:iCs/>
           <w:color w:val="auto"/>
-          <w:highlight w:val="blue"/>
         </w:rPr>
         <w:t>usuarios</w:t>
       </w:r>
@@ -3773,7 +3685,6 @@
           <w:i w:val="0"/>
           <w:iCs/>
           <w:color w:val="auto"/>
-          <w:highlight w:val="blue"/>
         </w:rPr>
         <w:t xml:space="preserve"> crear proyectos.</w:t>
       </w:r>
@@ -3789,7 +3700,6 @@
           <w:i w:val="0"/>
           <w:iCs/>
           <w:color w:val="auto"/>
-          <w:highlight w:val="blue"/>
         </w:rPr>
       </w:pPr>
       <w:r>
@@ -3797,7 +3707,6 @@
           <w:i w:val="0"/>
           <w:iCs/>
           <w:color w:val="auto"/>
-          <w:highlight w:val="blue"/>
         </w:rPr>
         <w:t xml:space="preserve">El sistema permitirá a los </w:t>
       </w:r>
@@ -3806,7 +3715,6 @@
           <w:i w:val="0"/>
           <w:iCs/>
           <w:color w:val="auto"/>
-          <w:highlight w:val="blue"/>
         </w:rPr>
         <w:t>usuarios</w:t>
       </w:r>
@@ -3815,7 +3723,6 @@
           <w:i w:val="0"/>
           <w:iCs/>
           <w:color w:val="auto"/>
-          <w:highlight w:val="blue"/>
         </w:rPr>
         <w:t xml:space="preserve"> asignar los usuarios participantes de un proyecto.</w:t>
       </w:r>
@@ -3831,7 +3738,6 @@
           <w:i w:val="0"/>
           <w:iCs/>
           <w:color w:val="auto"/>
-          <w:highlight w:val="blue"/>
         </w:rPr>
       </w:pPr>
       <w:r>
@@ -3839,7 +3745,6 @@
           <w:i w:val="0"/>
           <w:iCs/>
           <w:color w:val="auto"/>
-          <w:highlight w:val="blue"/>
         </w:rPr>
         <w:t>El sistema permitirá a</w:t>
       </w:r>
@@ -3848,7 +3753,6 @@
           <w:i w:val="0"/>
           <w:iCs/>
           <w:color w:val="auto"/>
-          <w:highlight w:val="blue"/>
         </w:rPr>
         <w:t xml:space="preserve"> los usuarios </w:t>
       </w:r>
@@ -3857,7 +3761,6 @@
           <w:i w:val="0"/>
           <w:iCs/>
           <w:color w:val="auto"/>
-          <w:highlight w:val="blue"/>
         </w:rPr>
         <w:t>modificar la información del proyecto.</w:t>
       </w:r>
@@ -3873,7 +3776,6 @@
           <w:i w:val="0"/>
           <w:iCs/>
           <w:color w:val="auto"/>
-          <w:highlight w:val="green"/>
         </w:rPr>
       </w:pPr>
       <w:r>
@@ -3881,7 +3783,6 @@
           <w:i w:val="0"/>
           <w:iCs/>
           <w:color w:val="auto"/>
-          <w:highlight w:val="green"/>
         </w:rPr>
         <w:t>El sistema permitirá a</w:t>
       </w:r>
@@ -3890,7 +3791,6 @@
           <w:i w:val="0"/>
           <w:iCs/>
           <w:color w:val="auto"/>
-          <w:highlight w:val="green"/>
         </w:rPr>
         <w:t xml:space="preserve"> los usuarios </w:t>
       </w:r>
@@ -3899,7 +3799,6 @@
           <w:i w:val="0"/>
           <w:iCs/>
           <w:color w:val="auto"/>
-          <w:highlight w:val="green"/>
         </w:rPr>
         <w:t>cargar riesgos a un listado de riesgos</w:t>
       </w:r>
@@ -3908,7 +3807,6 @@
           <w:i w:val="0"/>
           <w:iCs/>
           <w:color w:val="auto"/>
-          <w:highlight w:val="green"/>
         </w:rPr>
         <w:t xml:space="preserve"> del proyecto</w:t>
       </w:r>
@@ -3917,7 +3815,6 @@
           <w:i w:val="0"/>
           <w:iCs/>
           <w:color w:val="auto"/>
-          <w:highlight w:val="green"/>
         </w:rPr>
         <w:t>.</w:t>
       </w:r>
@@ -3933,7 +3830,6 @@
           <w:i w:val="0"/>
           <w:iCs/>
           <w:color w:val="auto"/>
-          <w:highlight w:val="green"/>
         </w:rPr>
       </w:pPr>
       <w:r>
@@ -3941,7 +3837,6 @@
           <w:i w:val="0"/>
           <w:iCs/>
           <w:color w:val="auto"/>
-          <w:highlight w:val="green"/>
         </w:rPr>
         <w:t>El sistema permitirá a los usuarios modificar</w:t>
       </w:r>
@@ -3950,7 +3845,6 @@
           <w:i w:val="0"/>
           <w:iCs/>
           <w:color w:val="auto"/>
-          <w:highlight w:val="green"/>
         </w:rPr>
         <w:t xml:space="preserve"> y eliminar</w:t>
       </w:r>
@@ -3959,7 +3853,6 @@
           <w:i w:val="0"/>
           <w:iCs/>
           <w:color w:val="auto"/>
-          <w:highlight w:val="green"/>
         </w:rPr>
         <w:t xml:space="preserve"> los riesgos en la lista de riesgos.</w:t>
       </w:r>
@@ -3975,7 +3868,6 @@
           <w:i w:val="0"/>
           <w:iCs/>
           <w:color w:val="auto"/>
-          <w:highlight w:val="green"/>
         </w:rPr>
       </w:pPr>
       <w:r>
@@ -3983,7 +3875,6 @@
           <w:i w:val="0"/>
           <w:iCs/>
           <w:color w:val="auto"/>
-          <w:highlight w:val="green"/>
         </w:rPr>
         <w:t xml:space="preserve">El sistema permitirá </w:t>
       </w:r>
@@ -3992,7 +3883,6 @@
           <w:i w:val="0"/>
           <w:iCs/>
           <w:color w:val="auto"/>
-          <w:highlight w:val="green"/>
         </w:rPr>
         <w:t xml:space="preserve">a los </w:t>
       </w:r>
@@ -4001,7 +3891,6 @@
           <w:i w:val="0"/>
           <w:iCs/>
           <w:color w:val="auto"/>
-          <w:highlight w:val="green"/>
         </w:rPr>
         <w:t>usuarios</w:t>
       </w:r>
@@ -4010,7 +3899,6 @@
           <w:i w:val="0"/>
           <w:iCs/>
           <w:color w:val="auto"/>
-          <w:highlight w:val="green"/>
         </w:rPr>
         <w:t xml:space="preserve"> añadir, eliminar y modificar categorías de riesgos</w:t>
       </w:r>
@@ -4019,7 +3907,6 @@
           <w:i w:val="0"/>
           <w:iCs/>
           <w:color w:val="auto"/>
-          <w:highlight w:val="green"/>
         </w:rPr>
         <w:t>.</w:t>
       </w:r>
@@ -4035,7 +3922,6 @@
           <w:i w:val="0"/>
           <w:iCs/>
           <w:color w:val="auto"/>
-          <w:highlight w:val="yellow"/>
         </w:rPr>
       </w:pPr>
       <w:r>
@@ -4043,7 +3929,6 @@
           <w:i w:val="0"/>
           <w:iCs/>
           <w:color w:val="auto"/>
-          <w:highlight w:val="yellow"/>
         </w:rPr>
         <w:t xml:space="preserve">El sistema permitirá </w:t>
       </w:r>
@@ -4052,7 +3937,6 @@
           <w:i w:val="0"/>
           <w:iCs/>
           <w:color w:val="auto"/>
-          <w:highlight w:val="yellow"/>
         </w:rPr>
         <w:t xml:space="preserve">a los usuarios </w:t>
       </w:r>
@@ -4061,7 +3945,6 @@
           <w:i w:val="0"/>
           <w:iCs/>
           <w:color w:val="auto"/>
-          <w:highlight w:val="yellow"/>
         </w:rPr>
         <w:t>realiza</w:t>
       </w:r>
@@ -4070,7 +3953,6 @@
           <w:i w:val="0"/>
           <w:iCs/>
           <w:color w:val="auto"/>
-          <w:highlight w:val="yellow"/>
         </w:rPr>
         <w:t xml:space="preserve">r evaluaciones </w:t>
       </w:r>
@@ -4079,7 +3961,6 @@
           <w:i w:val="0"/>
           <w:iCs/>
           <w:color w:val="auto"/>
-          <w:highlight w:val="yellow"/>
         </w:rPr>
         <w:t>de los riesgos</w:t>
       </w:r>
@@ -4088,7 +3969,6 @@
           <w:i w:val="0"/>
           <w:iCs/>
           <w:color w:val="auto"/>
-          <w:highlight w:val="yellow"/>
         </w:rPr>
         <w:t>.</w:t>
       </w:r>
@@ -4104,7 +3984,6 @@
           <w:i w:val="0"/>
           <w:iCs/>
           <w:color w:val="auto"/>
-          <w:highlight w:val="yellow"/>
         </w:rPr>
       </w:pPr>
       <w:r>
@@ -4112,7 +3991,6 @@
           <w:i w:val="0"/>
           <w:iCs/>
           <w:color w:val="auto"/>
-          <w:highlight w:val="yellow"/>
         </w:rPr>
         <w:t>El sistema deberá presentar una lista de riesgos prioritarios</w:t>
       </w:r>
@@ -4121,7 +3999,6 @@
           <w:i w:val="0"/>
           <w:iCs/>
           <w:color w:val="auto"/>
-          <w:highlight w:val="yellow"/>
         </w:rPr>
         <w:t xml:space="preserve"> en base a las evaluaciones realizadas</w:t>
       </w:r>
@@ -4130,7 +4007,6 @@
           <w:i w:val="0"/>
           <w:iCs/>
           <w:color w:val="auto"/>
-          <w:highlight w:val="yellow"/>
         </w:rPr>
         <w:t>.</w:t>
       </w:r>
@@ -4146,7 +4022,6 @@
           <w:i w:val="0"/>
           <w:iCs/>
           <w:color w:val="auto"/>
-          <w:highlight w:val="magenta"/>
         </w:rPr>
       </w:pPr>
       <w:r>
@@ -4154,7 +4029,6 @@
           <w:i w:val="0"/>
           <w:iCs/>
           <w:color w:val="auto"/>
-          <w:highlight w:val="magenta"/>
         </w:rPr>
         <w:t>El sistema permitirá generar planes de mitigación y contingencia contra los riesgos del proyecto.</w:t>
       </w:r>
@@ -4170,7 +4044,6 @@
           <w:i w:val="0"/>
           <w:iCs/>
           <w:color w:val="auto"/>
-          <w:highlight w:val="magenta"/>
         </w:rPr>
       </w:pPr>
       <w:r>
@@ -4178,7 +4051,6 @@
           <w:i w:val="0"/>
           <w:iCs/>
           <w:color w:val="auto"/>
-          <w:highlight w:val="magenta"/>
         </w:rPr>
         <w:t>El sistema permitirá</w:t>
       </w:r>
@@ -4187,7 +4059,6 @@
           <w:i w:val="0"/>
           <w:iCs/>
           <w:color w:val="auto"/>
-          <w:highlight w:val="magenta"/>
         </w:rPr>
         <w:t xml:space="preserve"> a los usuarios</w:t>
       </w:r>
@@ -4196,7 +4067,6 @@
           <w:i w:val="0"/>
           <w:iCs/>
           <w:color w:val="auto"/>
-          <w:highlight w:val="magenta"/>
         </w:rPr>
         <w:t xml:space="preserve"> especificar</w:t>
       </w:r>
@@ -4205,7 +4075,6 @@
           <w:i w:val="0"/>
           <w:iCs/>
           <w:color w:val="auto"/>
-          <w:highlight w:val="magenta"/>
         </w:rPr>
         <w:t xml:space="preserve"> cuando se realizará la próxima evaluación de los riesgos para un riesgo en particular o para un conjunto de riesgos.</w:t>
       </w:r>
@@ -4221,7 +4090,6 @@
           <w:i w:val="0"/>
           <w:iCs/>
           <w:color w:val="auto"/>
-          <w:highlight w:val="magenta"/>
         </w:rPr>
       </w:pPr>
       <w:r>
@@ -4229,9 +4097,7 @@
           <w:i w:val="0"/>
           <w:iCs/>
           <w:color w:val="auto"/>
-          <w:highlight w:val="magenta"/>
-        </w:rPr>
-        <w:lastRenderedPageBreak/>
+        </w:rPr>
         <w:t>El sistema notificara a los usuarios cuando este pendiente la evaluación de un riesgo.</w:t>
       </w:r>
     </w:p>
@@ -4246,7 +4112,6 @@
           <w:i w:val="0"/>
           <w:iCs/>
           <w:color w:val="auto"/>
-          <w:highlight w:val="magenta"/>
         </w:rPr>
       </w:pPr>
       <w:r>
@@ -4254,7 +4119,6 @@
           <w:i w:val="0"/>
           <w:iCs/>
           <w:color w:val="auto"/>
-          <w:highlight w:val="magenta"/>
         </w:rPr>
         <w:t>El sistema notificara a los usuarios cuando existan riesgos prioritarios sobre los que no se hayan realizado planes de contingencia y/o mitigación.</w:t>
       </w:r>
@@ -4270,7 +4134,6 @@
           <w:i w:val="0"/>
           <w:iCs/>
           <w:color w:val="auto"/>
-          <w:highlight w:val="red"/>
         </w:rPr>
       </w:pPr>
       <w:r>
@@ -4278,7 +4141,6 @@
           <w:i w:val="0"/>
           <w:iCs/>
           <w:color w:val="auto"/>
-          <w:highlight w:val="red"/>
         </w:rPr>
         <w:t xml:space="preserve">El sistema permitirá </w:t>
       </w:r>
@@ -4287,7 +4149,6 @@
           <w:i w:val="0"/>
           <w:iCs/>
           <w:color w:val="auto"/>
-          <w:highlight w:val="red"/>
         </w:rPr>
         <w:t xml:space="preserve">a los usuarios </w:t>
       </w:r>
@@ -4296,7 +4157,6 @@
           <w:i w:val="0"/>
           <w:iCs/>
           <w:color w:val="auto"/>
-          <w:highlight w:val="red"/>
         </w:rPr>
         <w:t>generar informes.</w:t>
       </w:r>
@@ -4312,7 +4172,6 @@
           <w:i w:val="0"/>
           <w:iCs/>
           <w:color w:val="auto"/>
-          <w:highlight w:val="red"/>
         </w:rPr>
       </w:pPr>
       <w:r>
@@ -4320,8 +4179,8 @@
           <w:i w:val="0"/>
           <w:iCs/>
           <w:color w:val="auto"/>
-          <w:highlight w:val="red"/>
-        </w:rPr>
+        </w:rPr>
+        <w:lastRenderedPageBreak/>
         <w:t>El sistema será capaz de presentar gráficos y resúmenes sobre la gestión de riesgo realizada.</w:t>
       </w:r>
     </w:p>
@@ -4336,7 +4195,6 @@
           <w:i w:val="0"/>
           <w:iCs/>
           <w:color w:val="auto"/>
-          <w:highlight w:val="red"/>
         </w:rPr>
       </w:pPr>
       <w:r>
@@ -4344,7 +4202,6 @@
           <w:i w:val="0"/>
           <w:iCs/>
           <w:color w:val="auto"/>
-          <w:highlight w:val="red"/>
         </w:rPr>
         <w:t>El sistema será capaz de presentar la evolución de los riesgos y acciones tomadas durante cada iteración.</w:t>
       </w:r>
@@ -4360,7 +4217,6 @@
           <w:i w:val="0"/>
           <w:iCs/>
           <w:color w:val="auto"/>
-          <w:highlight w:val="red"/>
         </w:rPr>
       </w:pPr>
       <w:r>
@@ -4368,7 +4224,6 @@
           <w:i w:val="0"/>
           <w:iCs/>
           <w:color w:val="auto"/>
-          <w:highlight w:val="red"/>
         </w:rPr>
         <w:t>El sistema permitirá</w:t>
       </w:r>
@@ -4377,7 +4232,6 @@
           <w:i w:val="0"/>
           <w:iCs/>
           <w:color w:val="auto"/>
-          <w:highlight w:val="red"/>
         </w:rPr>
         <w:t xml:space="preserve"> a los usuarios</w:t>
       </w:r>
@@ -4386,7 +4240,6 @@
           <w:i w:val="0"/>
           <w:iCs/>
           <w:color w:val="auto"/>
-          <w:highlight w:val="red"/>
         </w:rPr>
         <w:t xml:space="preserve"> exportar informes, resúmenes y gráficos realizados.</w:t>
       </w:r>
@@ -4494,31 +4347,31 @@
       <w:pPr>
         <w:pStyle w:val="PSI-Ttulo2"/>
       </w:pPr>
-      <w:bookmarkStart w:id="44" w:name="_Toc200978418"/>
-      <w:bookmarkStart w:id="45" w:name="_Toc228187391"/>
-      <w:bookmarkStart w:id="46" w:name="_Toc234690203"/>
-      <w:bookmarkStart w:id="47" w:name="_Toc176607505"/>
+      <w:bookmarkStart w:id="43" w:name="_Toc200978418"/>
+      <w:bookmarkStart w:id="44" w:name="_Toc228187391"/>
+      <w:bookmarkStart w:id="45" w:name="_Toc234690203"/>
+      <w:bookmarkStart w:id="46" w:name="_Toc176607505"/>
       <w:r>
         <w:t>Propuesta Técnica</w:t>
       </w:r>
+      <w:bookmarkEnd w:id="43"/>
       <w:bookmarkEnd w:id="44"/>
       <w:bookmarkEnd w:id="45"/>
       <w:bookmarkEnd w:id="46"/>
+    </w:p>
+    <w:p>
+      <w:pPr>
+        <w:pStyle w:val="PSI-Ttulo3"/>
+      </w:pPr>
+      <w:bookmarkStart w:id="47" w:name="_Toc228187392"/>
+      <w:bookmarkStart w:id="48" w:name="_Toc234690204"/>
+      <w:bookmarkStart w:id="49" w:name="_Toc176607506"/>
+      <w:r>
+        <w:t>Casos de uso</w:t>
+      </w:r>
       <w:bookmarkEnd w:id="47"/>
-    </w:p>
-    <w:p>
-      <w:pPr>
-        <w:pStyle w:val="PSI-Ttulo3"/>
-      </w:pPr>
-      <w:bookmarkStart w:id="48" w:name="_Toc228187392"/>
-      <w:bookmarkStart w:id="49" w:name="_Toc234690204"/>
-      <w:bookmarkStart w:id="50" w:name="_Toc176607506"/>
-      <w:r>
-        <w:t>Casos de uso</w:t>
-      </w:r>
       <w:bookmarkEnd w:id="48"/>
       <w:bookmarkEnd w:id="49"/>
-      <w:bookmarkEnd w:id="50"/>
     </w:p>
     <w:p>
       <w:r>
@@ -4575,13 +4428,22 @@
         </w:numPr>
       </w:pPr>
       <w:r>
-        <w:t>Iniciar sesión.</w:t>
-      </w:r>
-      <w:r>
-        <w:t xml:space="preserve"> Se necesita que las personas estén registradas y </w:t>
-      </w:r>
-      <w:r>
-        <w:t>que deban acceder para poder utilizar el sistema.</w:t>
+        <w:t>Autentificarse</w:t>
+      </w:r>
+      <w:r>
+        <w:t>.</w:t>
+      </w:r>
+      <w:r>
+        <w:t xml:space="preserve"> Se necesita que las personas estén registradas </w:t>
+      </w:r>
+      <w:r>
+        <w:t>e inicien sesión con su cuenta de Google</w:t>
+      </w:r>
+      <w:r>
+        <w:t xml:space="preserve"> para poder utilizar el sistema.</w:t>
+      </w:r>
+      <w:r>
+        <w:t xml:space="preserve"> (RQS3)</w:t>
       </w:r>
     </w:p>
     <w:p>
@@ -4593,16 +4455,61 @@
         </w:numPr>
       </w:pPr>
       <w:r>
-        <w:t>Registrar usuario.</w:t>
-      </w:r>
-      <w:r>
-        <w:t xml:space="preserve"> Un administrador puede registrar </w:t>
+        <w:t>Administrar acceso de usuarios</w:t>
+      </w:r>
+      <w:r>
+        <w:t>.</w:t>
+      </w:r>
+      <w:r>
+        <w:t xml:space="preserve"> </w:t>
+      </w:r>
+      <w:r>
+        <w:t>Los</w:t>
+      </w:r>
+      <w:r>
+        <w:t xml:space="preserve"> administrador</w:t>
+      </w:r>
+      <w:r>
+        <w:t>es</w:t>
+      </w:r>
+      <w:r>
+        <w:t xml:space="preserve"> puede</w:t>
+      </w:r>
+      <w:r>
+        <w:t>n</w:t>
+      </w:r>
+      <w:r>
+        <w:t xml:space="preserve"> registrar </w:t>
       </w:r>
       <w:r>
         <w:t>a los usuarios que tendrán acceso al sistema</w:t>
       </w:r>
       <w:r>
-        <w:t xml:space="preserve"> y su rol (administrador, desarrollador, espectador).</w:t>
+        <w:t xml:space="preserve"> y</w:t>
+      </w:r>
+      <w:r>
+        <w:t xml:space="preserve"> seleccionar</w:t>
+      </w:r>
+      <w:r>
+        <w:t xml:space="preserve"> su rol (administrador, desarrollador, espectador).</w:t>
+      </w:r>
+      <w:r>
+        <w:t xml:space="preserve"> También podrá quitar el acceso a usuarios ya registrados.</w:t>
+      </w:r>
+      <w:r>
+        <w:t xml:space="preserve"> (RQS 1</w:t>
+      </w:r>
+      <w:r>
+        <w:t xml:space="preserve">, </w:t>
+      </w:r>
+      <w:r>
+        <w:t>2</w:t>
+      </w:r>
+      <w:r>
+        <w:t>, 20 Y 21</w:t>
+      </w:r>
+      <w:r>
+        <w:t>)</w:t>
       </w:r>
     </w:p>
     <w:p>
@@ -4614,22 +4521,42 @@
         </w:numPr>
       </w:pPr>
       <w:r>
-        <w:t xml:space="preserve">Crear </w:t>
-      </w:r>
-      <w:r>
-        <w:t>p</w:t>
-      </w:r>
-      <w:r>
-        <w:t>royecto.</w:t>
-      </w:r>
-      <w:r>
-        <w:t xml:space="preserve"> Un administrador puede crear un proyecto</w:t>
-      </w:r>
-      <w:r>
-        <w:t xml:space="preserve"> y asignar a los participantes del mismo y sus roles</w:t>
-      </w:r>
-      <w:r>
-        <w:t xml:space="preserve">. </w:t>
+        <w:t xml:space="preserve">Administrar proyectos. </w:t>
+      </w:r>
+      <w:r>
+        <w:t>Los</w:t>
+      </w:r>
+      <w:r>
+        <w:t xml:space="preserve"> administrador</w:t>
+      </w:r>
+      <w:r>
+        <w:t>es</w:t>
+      </w:r>
+      <w:r>
+        <w:t xml:space="preserve"> puede</w:t>
+      </w:r>
+      <w:r>
+        <w:t>n</w:t>
+      </w:r>
+      <w:r>
+        <w:t xml:space="preserve"> crear proyectos y modificar su información (nombre, descripción, participantes, fecha de inicio, fecha de finalización, </w:t>
+      </w:r>
+      <w:proofErr w:type="spellStart"/>
+      <w:r>
+        <w:t>etc</w:t>
+      </w:r>
+      <w:proofErr w:type="spellEnd"/>
+      <w:r>
+        <w:t>).</w:t>
+      </w:r>
+      <w:r>
+        <w:t xml:space="preserve"> (RQS 4,</w:t>
+      </w:r>
+      <w:r>
+        <w:t xml:space="preserve"> </w:t>
+      </w:r>
+      <w:r>
+        <w:t>5 Y 6)</w:t>
       </w:r>
     </w:p>
     <w:p>
@@ -4641,19 +4568,64 @@
         </w:numPr>
       </w:pPr>
       <w:r>
-        <w:t>Modificar proyecto. Un administrador podrá modificar los atributos</w:t>
-      </w:r>
-      <w:r>
-        <w:t>, participantes</w:t>
+        <w:t>Modificar lista de</w:t>
       </w:r>
       <w:r>
         <w:t xml:space="preserve"> </w:t>
       </w:r>
       <w:r>
-        <w:t xml:space="preserve">y roles </w:t>
-      </w:r>
-      <w:r>
-        <w:t>asociados a un proyecto.</w:t>
+        <w:t>r</w:t>
+      </w:r>
+      <w:r>
+        <w:t>iesgo</w:t>
+      </w:r>
+      <w:r>
+        <w:t>s</w:t>
+      </w:r>
+      <w:r>
+        <w:t>.</w:t>
+      </w:r>
+      <w:r>
+        <w:t xml:space="preserve"> Los usuarios que se encuentran </w:t>
+      </w:r>
+      <w:r>
+        <w:t>asignados</w:t>
+      </w:r>
+      <w:r>
+        <w:t xml:space="preserve"> al proyecto pueden añadir riesgos</w:t>
+      </w:r>
+      <w:r>
+        <w:t xml:space="preserve"> a la lista de riesgos</w:t>
+      </w:r>
+      <w:r>
+        <w:t>. E</w:t>
+      </w:r>
+      <w:r>
+        <w:t xml:space="preserve">stos cuentan con un </w:t>
+      </w:r>
+      <w:r>
+        <w:t xml:space="preserve">identificador único, </w:t>
+      </w:r>
+      <w:r>
+        <w:t>nombre,</w:t>
+      </w:r>
+      <w:r>
+        <w:t xml:space="preserve"> descripción,</w:t>
+      </w:r>
+      <w:r>
+        <w:t xml:space="preserve"> responsables, fecha de creación, </w:t>
+      </w:r>
+      <w:r>
+        <w:t>categoría y</w:t>
+      </w:r>
+      <w:r>
+        <w:t xml:space="preserve"> atributos de evaluación</w:t>
+      </w:r>
+      <w:r>
+        <w:t>.</w:t>
+      </w:r>
+      <w:r>
+        <w:t xml:space="preserve"> (RQS 7 Y 8)</w:t>
       </w:r>
     </w:p>
     <w:p>
@@ -4665,43 +4637,40 @@
         </w:numPr>
       </w:pPr>
       <w:r>
-        <w:t xml:space="preserve">Añadir </w:t>
-      </w:r>
-      <w:r>
-        <w:t>r</w:t>
-      </w:r>
-      <w:r>
-        <w:t>iesgo.</w:t>
-      </w:r>
-      <w:r>
-        <w:t xml:space="preserve"> Los usuarios que se encuentran </w:t>
-      </w:r>
-      <w:r>
-        <w:t>asignados</w:t>
-      </w:r>
-      <w:r>
-        <w:t xml:space="preserve"> al proyecto pueden añadir riesgos</w:t>
-      </w:r>
-      <w:r>
-        <w:t xml:space="preserve"> a la lista de riesgos</w:t>
-      </w:r>
-      <w:r>
-        <w:t>. E</w:t>
-      </w:r>
-      <w:r>
-        <w:t>stos cuentan con un nombre, identificador, responsables, fecha de creación, tipo</w:t>
-      </w:r>
-      <w:r>
-        <w:t xml:space="preserve">, atributos de evaluación, definición </w:t>
-      </w:r>
-      <w:r>
-        <w:t>y tareas asociadas</w:t>
-      </w:r>
-      <w:r>
-        <w:t>, y pertenecen a una categoría de riesgo</w:t>
+        <w:t>Modificar</w:t>
+      </w:r>
+      <w:r>
+        <w:t xml:space="preserve"> </w:t>
+      </w:r>
+      <w:r>
+        <w:t>categorías</w:t>
+      </w:r>
+      <w:r>
+        <w:t xml:space="preserve"> de riesgos. Los </w:t>
+      </w:r>
+      <w:r>
+        <w:t>administradores</w:t>
+      </w:r>
+      <w:r>
+        <w:t xml:space="preserve"> pueden crear </w:t>
+      </w:r>
+      <w:r>
+        <w:t xml:space="preserve">categorías </w:t>
+      </w:r>
+      <w:r>
+        <w:t>de riesgos</w:t>
+      </w:r>
+      <w:r>
+        <w:t xml:space="preserve"> </w:t>
+      </w:r>
+      <w:r>
+        <w:t>y modificar las existentes</w:t>
       </w:r>
       <w:r>
         <w:t>.</w:t>
+      </w:r>
+      <w:r>
+        <w:t xml:space="preserve"> Cada categoría cuenta con un nombre y una descripción. (RQS 9)</w:t>
       </w:r>
     </w:p>
     <w:p>
@@ -4713,22 +4682,19 @@
         </w:numPr>
       </w:pPr>
       <w:r>
-        <w:t xml:space="preserve">Modificar </w:t>
-      </w:r>
-      <w:r>
-        <w:t>lista de riesgos</w:t>
-      </w:r>
-      <w:r>
-        <w:t>.</w:t>
-      </w:r>
-      <w:r>
-        <w:t xml:space="preserve"> Los lideres de proyecto pueden modificar todos los atributos de los riesgos ya cargados</w:t>
-      </w:r>
-      <w:r>
-        <w:t>, o eliminarlos</w:t>
-      </w:r>
-      <w:r>
-        <w:t>.</w:t>
+        <w:t xml:space="preserve">Realizar evaluación de riesgo. El usuario responsable de un riesgo puede realizar evaluaciones del mismo. </w:t>
+      </w:r>
+      <w:r>
+        <w:t xml:space="preserve">Luego, el sistema actualizara la prioridad del riesgo en base a las evaluaciones realizadas. </w:t>
+      </w:r>
+      <w:r>
+        <w:t>(RQS 10</w:t>
+      </w:r>
+      <w:r>
+        <w:t xml:space="preserve"> Y 11</w:t>
+      </w:r>
+      <w:r>
+        <w:t>)</w:t>
       </w:r>
     </w:p>
     <w:p>
@@ -4741,13 +4707,43 @@
       </w:pPr>
       <w:r>
         <w:lastRenderedPageBreak/>
-        <w:t>Crear clasificación de riesgos. Los lideres del proyecto pueden crear su propia clasificación de riesgos</w:t>
-      </w:r>
-      <w:r>
-        <w:t xml:space="preserve"> y establecer distintas categorías dentro de la clasificación</w:t>
-      </w:r>
-      <w:r>
-        <w:t>.</w:t>
+        <w:t>Realizar plan de acción</w:t>
+      </w:r>
+      <w:r>
+        <w:t xml:space="preserve">. Los usuarios pueden crear </w:t>
+      </w:r>
+      <w:r>
+        <w:t>planes de acción, de mitigación y/o contingencia,</w:t>
+      </w:r>
+      <w:r>
+        <w:t xml:space="preserve"> </w:t>
+      </w:r>
+      <w:r>
+        <w:t>asociados a los riesgos</w:t>
+      </w:r>
+      <w:r>
+        <w:t xml:space="preserve">, estas deben tener </w:t>
+      </w:r>
+      <w:r>
+        <w:t>título</w:t>
+      </w:r>
+      <w:r>
+        <w:t xml:space="preserve">, </w:t>
+      </w:r>
+      <w:r>
+        <w:t>tipo de estrategia a seguir</w:t>
+      </w:r>
+      <w:r>
+        <w:t>, fecha de creación y finalización</w:t>
+      </w:r>
+      <w:r>
+        <w:t xml:space="preserve"> y una serie de actividades que se deben realizar para seguir el plan. (</w:t>
+      </w:r>
+      <w:r>
+        <w:t>RQS 12</w:t>
+      </w:r>
+      <w:r>
+        <w:t>)</w:t>
       </w:r>
     </w:p>
     <w:p>
@@ -4759,13 +4755,10 @@
         </w:numPr>
       </w:pPr>
       <w:r>
-        <w:t>Modificar clasificación</w:t>
-      </w:r>
-      <w:r>
-        <w:t xml:space="preserve"> de riesgos</w:t>
-      </w:r>
-      <w:r>
-        <w:t>. Los lideres del proyecto pueden modificar las clasificaciones ya cargadas.</w:t>
+        <w:t xml:space="preserve">Programar evaluación de riesgo. El líder del proyecto puede definir la frecuencia con la que se realizaran reevaluaciones </w:t>
+      </w:r>
+      <w:r>
+        <w:t>de los riesgos. (RQS 13 Y 14)</w:t>
       </w:r>
     </w:p>
     <w:p>
@@ -4777,16 +4770,31 @@
         </w:numPr>
       </w:pPr>
       <w:r>
-        <w:t xml:space="preserve">Crear </w:t>
-      </w:r>
-      <w:r>
-        <w:t>estrategias</w:t>
-      </w:r>
-      <w:r>
-        <w:t xml:space="preserve">. Los usuarios pueden crear tareas para asociar a los riesgos, estas deben tener </w:t>
-      </w:r>
-      <w:r>
-        <w:t>nombre, serie de pasos a seguir, a quien se debe notificar, fecha de creación y finalización.</w:t>
+        <w:t>Realizar informes.</w:t>
+      </w:r>
+      <w:r>
+        <w:t xml:space="preserve"> </w:t>
+      </w:r>
+      <w:r>
+        <w:t>Los usuarios pueden solicitar</w:t>
+      </w:r>
+      <w:r>
+        <w:t xml:space="preserve"> </w:t>
+      </w:r>
+      <w:r>
+        <w:t xml:space="preserve">distintos tipos de </w:t>
+      </w:r>
+      <w:r>
+        <w:t>informes</w:t>
+      </w:r>
+      <w:r>
+        <w:t xml:space="preserve"> (por ejemplo, informes de incidencia de un riesgo)</w:t>
+      </w:r>
+      <w:r>
+        <w:t>.</w:t>
+      </w:r>
+      <w:r>
+        <w:t xml:space="preserve"> (RQS 16)</w:t>
       </w:r>
     </w:p>
     <w:p>
@@ -4798,19 +4806,25 @@
         </w:numPr>
       </w:pPr>
       <w:r>
-        <w:t xml:space="preserve">Modificar </w:t>
-      </w:r>
-      <w:r>
-        <w:t>estrategias</w:t>
-      </w:r>
-      <w:r>
-        <w:t>. Los lideres de proyecto pueden modificar las tareas asociadas a los riesgos</w:t>
-      </w:r>
-      <w:r>
-        <w:t xml:space="preserve"> o eliminarlas</w:t>
-      </w:r>
-      <w:r>
-        <w:t>.</w:t>
+        <w:t xml:space="preserve">Exportar </w:t>
+      </w:r>
+      <w:r>
+        <w:t>archivos</w:t>
+      </w:r>
+      <w:r>
+        <w:t>.  Los usuarios podrán exportar los informes</w:t>
+      </w:r>
+      <w:r>
+        <w:t xml:space="preserve">, resúmenes y </w:t>
+      </w:r>
+      <w:r>
+        <w:t>gráficos</w:t>
+      </w:r>
+      <w:r>
+        <w:t xml:space="preserve"> realizados.</w:t>
+      </w:r>
+      <w:r>
+        <w:t xml:space="preserve"> (RQS 19)</w:t>
       </w:r>
     </w:p>
     <w:p>
@@ -4822,236 +4836,42 @@
         </w:numPr>
       </w:pPr>
       <w:r>
-        <w:t>Notificar acciones</w:t>
+        <w:t>Marcar</w:t>
+      </w:r>
+      <w:r>
+        <w:t xml:space="preserve"> acciones</w:t>
+      </w:r>
+      <w:r>
+        <w:t xml:space="preserve"> pendientes</w:t>
+      </w:r>
+      <w:r>
+        <w:t>. El sistema deberá</w:t>
+      </w:r>
+      <w:r>
+        <w:t xml:space="preserve"> identificar y mostrar los riesgos que necesiten acciones pendientes, ya sea realizar una nueva evaluación o generar planes de mitigación y/o contingencia</w:t>
       </w:r>
       <w:r>
         <w:t>.</w:t>
       </w:r>
       <w:r>
-        <w:t xml:space="preserve"> El sistema deberá notificar a los usuarios sobre la creación de riesgo, vinculación de los riesgos, ocurrencia de los riesgos, sino se terminaron las tareas deberá notificarlo, etc.</w:t>
-      </w:r>
-    </w:p>
-    <w:p>
-      <w:pPr>
-        <w:pStyle w:val="Prrafodelista"/>
-        <w:numPr>
-          <w:ilvl w:val="0"/>
-          <w:numId w:val="20"/>
-        </w:numPr>
-      </w:pPr>
-      <w:r>
-        <w:t>Añadir</w:t>
-      </w:r>
-      <w:r>
-        <w:t xml:space="preserve"> </w:t>
-      </w:r>
-      <w:r>
-        <w:t>criterios</w:t>
-      </w:r>
-      <w:r>
-        <w:t xml:space="preserve"> de evaluación. Los lideres del proyecto podrán crear sus </w:t>
-      </w:r>
-      <w:r>
-        <w:t>criterios</w:t>
-      </w:r>
-      <w:r>
-        <w:t xml:space="preserve"> de evaluación</w:t>
-      </w:r>
-      <w:r>
-        <w:t xml:space="preserve"> de riesgos</w:t>
-      </w:r>
-      <w:r>
-        <w:t>.</w:t>
-      </w:r>
-    </w:p>
-    <w:p>
-      <w:pPr>
-        <w:pStyle w:val="Prrafodelista"/>
-        <w:numPr>
-          <w:ilvl w:val="0"/>
-          <w:numId w:val="20"/>
-        </w:numPr>
-      </w:pPr>
-      <w:r>
-        <w:t xml:space="preserve">Modificar </w:t>
-      </w:r>
-      <w:r>
-        <w:t>criterios</w:t>
-      </w:r>
-      <w:r>
-        <w:t xml:space="preserve"> de evaluación. Los lideres del proyecto podrán </w:t>
-      </w:r>
-      <w:r>
-        <w:t>modificar</w:t>
-      </w:r>
-      <w:r>
-        <w:t xml:space="preserve"> los </w:t>
-      </w:r>
-      <w:r>
-        <w:t>criterios</w:t>
-      </w:r>
-      <w:r>
-        <w:t xml:space="preserve"> de evaluación de riesgos</w:t>
-      </w:r>
-      <w:r>
-        <w:t xml:space="preserve"> utilizados</w:t>
-      </w:r>
-      <w:r>
-        <w:t>.</w:t>
-      </w:r>
-    </w:p>
-    <w:p>
-      <w:pPr>
-        <w:pStyle w:val="Prrafodelista"/>
-        <w:numPr>
-          <w:ilvl w:val="0"/>
-          <w:numId w:val="20"/>
-        </w:numPr>
-      </w:pPr>
-      <w:r>
-        <w:t xml:space="preserve">Priorizar </w:t>
-      </w:r>
-      <w:r>
-        <w:t>r</w:t>
-      </w:r>
-      <w:r>
-        <w:t>iesgos.</w:t>
-      </w:r>
-      <w:r>
-        <w:t xml:space="preserve"> </w:t>
-      </w:r>
-      <w:r>
-        <w:t>El sistema deberá</w:t>
-      </w:r>
-      <w:r>
-        <w:t xml:space="preserve"> priorizar los riesgos a través del criterio de priorización. </w:t>
-      </w:r>
-    </w:p>
-    <w:p>
-      <w:pPr>
-        <w:pStyle w:val="Prrafodelista"/>
-        <w:numPr>
-          <w:ilvl w:val="0"/>
-          <w:numId w:val="20"/>
-        </w:numPr>
-      </w:pPr>
-      <w:r>
-        <w:t>Mostrar gráficos de métricas.</w:t>
-      </w:r>
-      <w:r>
-        <w:t xml:space="preserve"> El sistema deberá mostrar información relevante sobre los riesgos que estén cargados.</w:t>
-      </w:r>
-    </w:p>
-    <w:p>
-      <w:pPr>
-        <w:pStyle w:val="Prrafodelista"/>
-        <w:numPr>
-          <w:ilvl w:val="0"/>
-          <w:numId w:val="20"/>
-        </w:numPr>
-      </w:pPr>
-      <w:r>
-        <w:t xml:space="preserve">Cargar plantilla. </w:t>
-      </w:r>
-      <w:r>
-        <w:t>Los usuarios podrán seleccionar una plantilla con métodos de análisis y configuraciones específicas según sus preferencias, o crear una nueva</w:t>
-      </w:r>
-      <w:r>
-        <w:t>.</w:t>
-      </w:r>
-    </w:p>
-    <w:p>
-      <w:pPr>
-        <w:pStyle w:val="Prrafodelista"/>
-        <w:numPr>
-          <w:ilvl w:val="0"/>
-          <w:numId w:val="20"/>
-        </w:numPr>
-      </w:pPr>
-      <w:r>
-        <w:t>Realizar informes.</w:t>
-      </w:r>
-      <w:r>
-        <w:t xml:space="preserve"> </w:t>
-      </w:r>
-      <w:r>
-        <w:t>Los usuarios pueden solicitar</w:t>
-      </w:r>
-      <w:r>
-        <w:t xml:space="preserve"> </w:t>
-      </w:r>
-      <w:r>
-        <w:t xml:space="preserve">distintos tipos de </w:t>
-      </w:r>
-      <w:r>
-        <w:t>informes.</w:t>
-      </w:r>
-    </w:p>
-    <w:p>
-      <w:pPr>
-        <w:pStyle w:val="Prrafodelista"/>
-        <w:numPr>
-          <w:ilvl w:val="0"/>
-          <w:numId w:val="20"/>
-        </w:numPr>
-      </w:pPr>
-      <w:r>
-        <w:t>Realizar resúmenes.</w:t>
-      </w:r>
-      <w:r>
-        <w:t xml:space="preserve"> </w:t>
-      </w:r>
-      <w:r>
-        <w:t xml:space="preserve">Los usuarios pueden solicitar </w:t>
-      </w:r>
-      <w:r>
-        <w:t>resúmenes según un criterio preestablecido a los usuarios, lideres de proyecto y administradores.</w:t>
-      </w:r>
-    </w:p>
-    <w:p>
-      <w:pPr>
-        <w:pStyle w:val="Prrafodelista"/>
-        <w:numPr>
-          <w:ilvl w:val="0"/>
-          <w:numId w:val="20"/>
-        </w:numPr>
-      </w:pPr>
-      <w:r>
-        <w:t xml:space="preserve">Exportar </w:t>
-      </w:r>
-      <w:r>
-        <w:t>archivos</w:t>
-      </w:r>
-      <w:r>
-        <w:t>.  Los usuarios podrán exportar los informes</w:t>
-      </w:r>
-      <w:r>
-        <w:t xml:space="preserve">, resúmenes y </w:t>
-      </w:r>
-      <w:proofErr w:type="spellStart"/>
-      <w:r>
-        <w:t>graficos</w:t>
-      </w:r>
-      <w:proofErr w:type="spellEnd"/>
-      <w:r>
-        <w:t xml:space="preserve"> realizados.</w:t>
+        <w:t xml:space="preserve"> (RQS 14 y 15)</w:t>
       </w:r>
     </w:p>
     <w:p>
       <w:pPr>
         <w:pStyle w:val="PSI-Ttulo2"/>
       </w:pPr>
-      <w:bookmarkStart w:id="51" w:name="_Toc200978419"/>
-      <w:bookmarkStart w:id="52" w:name="_Toc228187393"/>
-      <w:bookmarkStart w:id="53" w:name="_Toc234690205"/>
-      <w:bookmarkStart w:id="54" w:name="_Toc176607507"/>
+      <w:bookmarkStart w:id="50" w:name="_Toc200978419"/>
+      <w:bookmarkStart w:id="51" w:name="_Toc228187393"/>
+      <w:bookmarkStart w:id="52" w:name="_Toc234690205"/>
+      <w:bookmarkStart w:id="53" w:name="_Toc176607507"/>
       <w:r>
         <w:t>Planificación Estimada</w:t>
       </w:r>
+      <w:bookmarkEnd w:id="50"/>
       <w:bookmarkEnd w:id="51"/>
       <w:bookmarkEnd w:id="52"/>
       <w:bookmarkEnd w:id="53"/>
-      <w:bookmarkEnd w:id="54"/>
     </w:p>
     <w:p>
       <w:r>
@@ -5167,7 +4987,6 @@
         </w:numPr>
       </w:pPr>
       <w:r>
-        <w:lastRenderedPageBreak/>
         <w:t xml:space="preserve">Fin de la etapa de inicio: </w:t>
       </w:r>
       <w:r>
@@ -5297,15 +5116,15 @@
       <w:pPr>
         <w:pStyle w:val="PSI-Ttulo1"/>
       </w:pPr>
-      <w:bookmarkStart w:id="55" w:name="_Toc228187394"/>
-      <w:bookmarkStart w:id="56" w:name="_Toc234690206"/>
-      <w:bookmarkStart w:id="57" w:name="_Toc176607508"/>
+      <w:bookmarkStart w:id="54" w:name="_Toc228187394"/>
+      <w:bookmarkStart w:id="55" w:name="_Toc234690206"/>
+      <w:bookmarkStart w:id="56" w:name="_Toc176607508"/>
       <w:r>
         <w:t>Propuesta Económica</w:t>
       </w:r>
+      <w:bookmarkEnd w:id="54"/>
       <w:bookmarkEnd w:id="55"/>
       <w:bookmarkEnd w:id="56"/>
-      <w:bookmarkEnd w:id="57"/>
     </w:p>
     <w:p>
       <w:pPr>
@@ -5780,89 +5599,88 @@
       <w:pPr>
         <w:pStyle w:val="PSI-Ttulo1"/>
       </w:pPr>
-      <w:bookmarkStart w:id="58" w:name="_Toc228187395"/>
-      <w:bookmarkStart w:id="59" w:name="_Toc234690207"/>
-      <w:bookmarkStart w:id="60" w:name="_Toc176607509"/>
+      <w:bookmarkStart w:id="57" w:name="_Toc228187395"/>
+      <w:bookmarkStart w:id="58" w:name="_Toc234690207"/>
+      <w:bookmarkStart w:id="59" w:name="_Toc176607509"/>
       <w:r>
         <w:t>Anexos</w:t>
       </w:r>
+      <w:bookmarkEnd w:id="57"/>
       <w:bookmarkEnd w:id="58"/>
       <w:bookmarkEnd w:id="59"/>
+    </w:p>
+    <w:p>
+      <w:pPr>
+        <w:pStyle w:val="PSI-Ttulo2"/>
+      </w:pPr>
+      <w:bookmarkStart w:id="60" w:name="_Toc228187396"/>
+      <w:bookmarkStart w:id="61" w:name="_Toc234690208"/>
+      <w:bookmarkStart w:id="62" w:name="_Toc176607510"/>
+      <w:r>
+        <w:t>Entrevistas</w:t>
+      </w:r>
       <w:bookmarkEnd w:id="60"/>
-    </w:p>
-    <w:p>
-      <w:pPr>
-        <w:pStyle w:val="PSI-Ttulo2"/>
-      </w:pPr>
-      <w:bookmarkStart w:id="61" w:name="_Toc228187396"/>
-      <w:bookmarkStart w:id="62" w:name="_Toc234690208"/>
-      <w:bookmarkStart w:id="63" w:name="_Toc176607510"/>
-      <w:r>
-        <w:t>Entrevistas</w:t>
-      </w:r>
       <w:bookmarkEnd w:id="61"/>
       <w:bookmarkEnd w:id="62"/>
+      <w:r>
+        <w:t xml:space="preserve"> </w:t>
+      </w:r>
+    </w:p>
+    <w:p>
+      <w:pPr>
+        <w:rPr>
+          <w:lang w:val="es-MX"/>
+        </w:rPr>
+      </w:pPr>
+      <w:r>
+        <w:rPr>
+          <w:lang w:val="es-MX"/>
+        </w:rPr>
+        <w:t>Se anexa con el documento un resumen de la entrevista que fue realizada el día 27/08/2024.</w:t>
+      </w:r>
+    </w:p>
+    <w:p>
+      <w:pPr>
+        <w:rPr>
+          <w:lang w:val="es-AR"/>
+        </w:rPr>
+      </w:pPr>
+      <w:r>
+        <w:rPr>
+          <w:lang w:val="es-MX"/>
+        </w:rPr>
+        <w:t xml:space="preserve">Se anexa </w:t>
+      </w:r>
+      <w:r>
+        <w:rPr>
+          <w:lang w:val="es-MX"/>
+        </w:rPr>
+        <w:t>el documento d</w:t>
+      </w:r>
+      <w:r>
+        <w:rPr>
+          <w:lang w:val="es-MX"/>
+        </w:rPr>
+        <w:t>el cuestionario realizado el día 08/09/2024</w:t>
+      </w:r>
+      <w:r>
+        <w:rPr>
+          <w:lang w:val="es-MX"/>
+        </w:rPr>
+        <w:t>.</w:t>
+      </w:r>
+    </w:p>
+    <w:p>
+      <w:pPr>
+        <w:pStyle w:val="PSI-Ttulo2"/>
+      </w:pPr>
+      <w:bookmarkStart w:id="63" w:name="_Toc234690210"/>
+      <w:bookmarkStart w:id="64" w:name="_Toc176607512"/>
+      <w:r>
+        <w:t>Otros</w:t>
+      </w:r>
       <w:bookmarkEnd w:id="63"/>
-      <w:r>
-        <w:t xml:space="preserve"> </w:t>
-      </w:r>
-    </w:p>
-    <w:p>
-      <w:pPr>
-        <w:rPr>
-          <w:lang w:val="es-MX"/>
-        </w:rPr>
-      </w:pPr>
-      <w:r>
-        <w:rPr>
-          <w:lang w:val="es-MX"/>
-        </w:rPr>
-        <w:t>Se anexa con el documento un resumen de la entrevista que fue realizada el día 27/08/2024.</w:t>
-      </w:r>
-    </w:p>
-    <w:p>
-      <w:pPr>
-        <w:rPr>
-          <w:lang w:val="es-AR"/>
-        </w:rPr>
-      </w:pPr>
-      <w:r>
-        <w:rPr>
-          <w:lang w:val="es-MX"/>
-        </w:rPr>
-        <w:t xml:space="preserve">Se anexa </w:t>
-      </w:r>
-      <w:r>
-        <w:rPr>
-          <w:lang w:val="es-MX"/>
-        </w:rPr>
-        <w:t>el documento d</w:t>
-      </w:r>
-      <w:r>
-        <w:rPr>
-          <w:lang w:val="es-MX"/>
-        </w:rPr>
-        <w:t>el cuestionario realizado el día 08/09/2024</w:t>
-      </w:r>
-      <w:r>
-        <w:rPr>
-          <w:lang w:val="es-MX"/>
-        </w:rPr>
-        <w:t>.</w:t>
-      </w:r>
-    </w:p>
-    <w:p>
-      <w:pPr>
-        <w:pStyle w:val="PSI-Ttulo2"/>
-      </w:pPr>
-      <w:bookmarkStart w:id="64" w:name="_Toc234690210"/>
-      <w:bookmarkStart w:id="65" w:name="_Toc176607512"/>
-      <w:r>
-        <w:lastRenderedPageBreak/>
-        <w:t>Otros</w:t>
-      </w:r>
       <w:bookmarkEnd w:id="64"/>
-      <w:bookmarkEnd w:id="65"/>
       <w:r>
         <w:t xml:space="preserve"> </w:t>
       </w:r>
@@ -5880,7 +5698,7 @@
           <w:u w:val="none"/>
         </w:rPr>
       </w:pPr>
-      <w:hyperlink r:id="rId16" w:history="1">
+      <w:hyperlink r:id="rId12" w:history="1">
         <w:r>
           <w:rPr>
             <w:rStyle w:val="Hipervnculo"/>
@@ -5932,8 +5750,8 @@
       </w:r>
     </w:p>
     <w:sectPr>
-      <w:headerReference w:type="default" r:id="rId17"/>
-      <w:footerReference w:type="default" r:id="rId18"/>
+      <w:headerReference w:type="default" r:id="rId13"/>
+      <w:footerReference w:type="default" r:id="rId14"/>
       <w:pgSz w:w="11906" w:h="16838"/>
       <w:pgMar w:top="1535" w:right="1701" w:bottom="1417" w:left="1701" w:header="567" w:footer="572" w:gutter="0"/>
       <w:cols w:space="708"/>
@@ -5942,136 +5760,6 @@
     </w:sectPr>
   </w:body>
 </w:document>
-</file>
-
-<file path=word/comments.xml><?xml version="1.0" encoding="utf-8"?>
-<w:comments xmlns:wpc="http://schemas.microsoft.com/office/word/2010/wordprocessingCanvas" xmlns:cx="http://schemas.microsoft.com/office/drawing/2014/chartex" xmlns:cx1="http://schemas.microsoft.com/office/drawing/2015/9/8/chartex" xmlns:cx2="http://schemas.microsoft.com/office/drawing/2015/10/21/chartex" xmlns:cx3="http://schemas.microsoft.com/office/drawing/2016/5/9/chartex" xmlns:cx4="http://schemas.microsoft.com/office/drawing/2016/5/10/chartex" xmlns:cx5="http://schemas.microsoft.com/office/drawing/2016/5/11/chartex" xmlns:cx6="http://schemas.microsoft.com/office/drawing/2016/5/12/chartex" xmlns:cx7="http://schemas.microsoft.com/office/drawing/2016/5/13/chartex" xmlns:cx8="http://schemas.microsoft.com/office/drawing/2016/5/14/chartex" xmlns:mc="http://schemas.openxmlformats.org/markup-compatibility/2006" xmlns:aink="http://schemas.microsoft.com/office/drawing/2016/ink" xmlns:am3d="http://schemas.microsoft.com/office/drawing/2017/model3d" xmlns:o="urn:schemas-microsoft-com:office:office" xmlns:oel="http://schemas.microsoft.com/office/2019/extlst" xmlns:r="http://schemas.openxmlformats.org/officeDocument/2006/relationships" xmlns:m="http://schemas.openxmlformats.org/officeDocument/2006/math" xmlns:v="urn:schemas-microsoft-com:vml" xmlns:wp14="http://schemas.microsoft.com/office/word/2010/wordprocessingDrawing" xmlns:wp="http://schemas.openxmlformats.org/drawingml/2006/wordprocessingDrawing" xmlns:w10="urn:schemas-microsoft-com:office:word" xmlns:w="http://schemas.openxmlformats.org/wordprocessingml/2006/main" xmlns:w14="http://schemas.microsoft.com/office/word/2010/wordml" xmlns:w15="http://schemas.microsoft.com/office/word/2012/wordml" xmlns:w16cex="http://schemas.microsoft.com/office/word/2018/wordml/cex" xmlns:w16cid="http://schemas.microsoft.com/office/word/2016/wordml/cid" xmlns:w16="http://schemas.microsoft.com/office/word/2018/wordml" xmlns:w16du="http://schemas.microsoft.com/office/word/2023/wordml/word16du" xmlns:w16sdtdh="http://schemas.microsoft.com/office/word/2020/wordml/sdtdatahash" xmlns:w16se="http://schemas.microsoft.com/office/word/2015/wordml/symex" xmlns:wpg="http://schemas.microsoft.com/office/word/2010/wordprocessingGroup" xmlns:wpi="http://schemas.microsoft.com/office/word/2010/wordprocessingInk" xmlns:wne="http://schemas.microsoft.com/office/word/2006/wordml" xmlns:wps="http://schemas.microsoft.com/office/word/2010/wordprocessingShape" mc:Ignorable="w14 w15 w16se w16cid w16 w16cex w16sdtdh w16du wp14">
-  <w:comment w:id="43" w:author="Agustin Collareda" w:date="2024-09-10T23:21:00Z" w:initials="AC">
-    <w:p>
-      <w:pPr>
-        <w:pStyle w:val="Textocomentario"/>
-      </w:pPr>
-      <w:r>
-        <w:rPr>
-          <w:rStyle w:val="Refdecomentario"/>
-          <w:u w:val="single"/>
-        </w:rPr>
-        <w:annotationRef/>
-      </w:r>
-      <w:r>
-        <w:rPr>
-          <w:u w:val="single"/>
-        </w:rPr>
-        <w:t>Celeste</w:t>
-      </w:r>
-      <w:r>
-        <w:t>: control de acceso</w:t>
-      </w:r>
-    </w:p>
-    <w:p>
-      <w:pPr>
-        <w:pStyle w:val="Textocomentario"/>
-      </w:pPr>
-      <w:r>
-        <w:rPr>
-          <w:u w:val="single"/>
-        </w:rPr>
-        <w:t>Azul</w:t>
-      </w:r>
-      <w:r>
-        <w:t>: inicio de proyecto</w:t>
-      </w:r>
-    </w:p>
-    <w:p>
-      <w:pPr>
-        <w:pStyle w:val="Textocomentario"/>
-      </w:pPr>
-      <w:r>
-        <w:rPr>
-          <w:u w:val="single"/>
-        </w:rPr>
-        <w:t>Verde</w:t>
-      </w:r>
-      <w:r>
-        <w:t>: Identificación de riesgos</w:t>
-      </w:r>
-      <w:r>
-        <w:br/>
-      </w:r>
-      <w:r>
-        <w:rPr>
-          <w:u w:val="single"/>
-        </w:rPr>
-        <w:t>Amarillo</w:t>
-      </w:r>
-      <w:r>
-        <w:t>: Análisis de riesgos</w:t>
-      </w:r>
-    </w:p>
-    <w:p>
-      <w:pPr>
-        <w:pStyle w:val="Textocomentario"/>
-      </w:pPr>
-      <w:r>
-        <w:rPr>
-          <w:u w:val="single"/>
-        </w:rPr>
-        <w:t>Violeta</w:t>
-      </w:r>
-      <w:r>
-        <w:t>: Planificación de riesgos</w:t>
-      </w:r>
-    </w:p>
-    <w:p>
-      <w:pPr>
-        <w:pStyle w:val="Textocomentario"/>
-      </w:pPr>
-      <w:r>
-        <w:rPr>
-          <w:u w:val="single"/>
-        </w:rPr>
-        <w:t>Rojo</w:t>
-      </w:r>
-      <w:r>
-        <w:t>: Monitoreo de riesgos</w:t>
-      </w:r>
-    </w:p>
-    <w:p>
-      <w:pPr>
-        <w:pStyle w:val="Textocomentario"/>
-      </w:pPr>
-    </w:p>
-    <w:p>
-      <w:pPr>
-        <w:pStyle w:val="Textocomentario"/>
-      </w:pPr>
-      <w:r>
-        <w:t>El resto son RNF</w:t>
-      </w:r>
-      <w:r>
-        <w:br/>
-      </w:r>
-    </w:p>
-  </w:comment>
-</w:comments>
-</file>
-
-<file path=word/commentsExtended.xml><?xml version="1.0" encoding="utf-8"?>
-<w15:commentsEx xmlns:wpc="http://schemas.microsoft.com/office/word/2010/wordprocessingCanvas" xmlns:cx="http://schemas.microsoft.com/office/drawing/2014/chartex" xmlns:cx1="http://schemas.microsoft.com/office/drawing/2015/9/8/chartex" xmlns:cx2="http://schemas.microsoft.com/office/drawing/2015/10/21/chartex" xmlns:cx3="http://schemas.microsoft.com/office/drawing/2016/5/9/chartex" xmlns:cx4="http://schemas.microsoft.com/office/drawing/2016/5/10/chartex" xmlns:cx5="http://schemas.microsoft.com/office/drawing/2016/5/11/chartex" xmlns:cx6="http://schemas.microsoft.com/office/drawing/2016/5/12/chartex" xmlns:cx7="http://schemas.microsoft.com/office/drawing/2016/5/13/chartex" xmlns:cx8="http://schemas.microsoft.com/office/drawing/2016/5/14/chartex" xmlns:mc="http://schemas.openxmlformats.org/markup-compatibility/2006" xmlns:aink="http://schemas.microsoft.com/office/drawing/2016/ink" xmlns:am3d="http://schemas.microsoft.com/office/drawing/2017/model3d" xmlns:o="urn:schemas-microsoft-com:office:office" xmlns:oel="http://schemas.microsoft.com/office/2019/extlst" xmlns:r="http://schemas.openxmlformats.org/officeDocument/2006/relationships" xmlns:m="http://schemas.openxmlformats.org/officeDocument/2006/math" xmlns:v="urn:schemas-microsoft-com:vml" xmlns:wp14="http://schemas.microsoft.com/office/word/2010/wordprocessingDrawing" xmlns:wp="http://schemas.openxmlformats.org/drawingml/2006/wordprocessingDrawing" xmlns:w10="urn:schemas-microsoft-com:office:word" xmlns:w="http://schemas.openxmlformats.org/wordprocessingml/2006/main" xmlns:w14="http://schemas.microsoft.com/office/word/2010/wordml" xmlns:w15="http://schemas.microsoft.com/office/word/2012/wordml" xmlns:w16cex="http://schemas.microsoft.com/office/word/2018/wordml/cex" xmlns:w16cid="http://schemas.microsoft.com/office/word/2016/wordml/cid" xmlns:w16="http://schemas.microsoft.com/office/word/2018/wordml" xmlns:w16du="http://schemas.microsoft.com/office/word/2023/wordml/word16du" xmlns:w16sdtdh="http://schemas.microsoft.com/office/word/2020/wordml/sdtdatahash" xmlns:w16se="http://schemas.microsoft.com/office/word/2015/wordml/symex" xmlns:wpg="http://schemas.microsoft.com/office/word/2010/wordprocessingGroup" xmlns:wpi="http://schemas.microsoft.com/office/word/2010/wordprocessingInk" xmlns:wne="http://schemas.microsoft.com/office/word/2006/wordml" xmlns:wps="http://schemas.microsoft.com/office/word/2010/wordprocessingShape" mc:Ignorable="w14 w15 w16se w16cid w16 w16cex w16sdtdh w16du wp14">
-  <w15:commentEx w15:paraId="2427C0AB" w15:done="0"/>
-</w15:commentsEx>
-</file>
-
-<file path=word/commentsExtensible.xml><?xml version="1.0" encoding="utf-8"?>
-<w16cex:commentsExtensible xmlns:wpc="http://schemas.microsoft.com/office/word/2010/wordprocessingCanvas" xmlns:cx="http://schemas.microsoft.com/office/drawing/2014/chartex" xmlns:cx1="http://schemas.microsoft.com/office/drawing/2015/9/8/chartex" xmlns:cx2="http://schemas.microsoft.com/office/drawing/2015/10/21/chartex" xmlns:cx3="http://schemas.microsoft.com/office/drawing/2016/5/9/chartex" xmlns:cx4="http://schemas.microsoft.com/office/drawing/2016/5/10/chartex" xmlns:cx5="http://schemas.microsoft.com/office/drawing/2016/5/11/chartex" xmlns:cx6="http://schemas.microsoft.com/office/drawing/2016/5/12/chartex" xmlns:cx7="http://schemas.microsoft.com/office/drawing/2016/5/13/chartex" xmlns:cx8="http://schemas.microsoft.com/office/drawing/2016/5/14/chartex" xmlns:cr="http://schemas.microsoft.com/office/comments/2020/reactions" xmlns:mc="http://schemas.openxmlformats.org/markup-compatibility/2006" xmlns:aink="http://schemas.microsoft.com/office/drawing/2016/ink" xmlns:am3d="http://schemas.microsoft.com/office/drawing/2017/model3d" xmlns:o="urn:schemas-microsoft-com:office:office" xmlns:oel="http://schemas.microsoft.com/office/2019/extlst" xmlns:r="http://schemas.openxmlformats.org/officeDocument/2006/relationships" xmlns:m="http://schemas.openxmlformats.org/officeDocument/2006/math" xmlns:v="urn:schemas-microsoft-com:vml" xmlns:wp14="http://schemas.microsoft.com/office/word/2010/wordprocessingDrawing" xmlns:wp="http://schemas.openxmlformats.org/drawingml/2006/wordprocessingDrawing" xmlns:w10="urn:schemas-microsoft-com:office:word" xmlns:w="http://schemas.openxmlformats.org/wordprocessingml/2006/main" xmlns:w14="http://schemas.microsoft.com/office/word/2010/wordml" xmlns:w15="http://schemas.microsoft.com/office/word/2012/wordml" xmlns:w16cex="http://schemas.microsoft.com/office/word/2018/wordml/cex" xmlns:w16cid="http://schemas.microsoft.com/office/word/2016/wordml/cid" xmlns:w16="http://schemas.microsoft.com/office/word/2018/wordml" xmlns:w16du="http://schemas.microsoft.com/office/word/2023/wordml/word16du" xmlns:w16sdtdh="http://schemas.microsoft.com/office/word/2020/wordml/sdtdatahash" xmlns:w16se="http://schemas.microsoft.com/office/word/2015/wordml/symex" xmlns:wpg="http://schemas.microsoft.com/office/word/2010/wordprocessingGroup" xmlns:wpi="http://schemas.microsoft.com/office/word/2010/wordprocessingInk" xmlns:wne="http://schemas.microsoft.com/office/word/2006/wordml" xmlns:wps="http://schemas.microsoft.com/office/word/2010/wordprocessingShape" mc:Ignorable="w14 w15 w16se w16cid w16 w16cex w16sdtdh cr w16du wp14">
-  <w16cex:commentExtensible w16cex:durableId="1A45D156" w16cex:dateUtc="2024-09-11T02:21:00Z"/>
-</w16cex:commentsExtensible>
-</file>
-
-<file path=word/commentsIds.xml><?xml version="1.0" encoding="utf-8"?>
-<w16cid:commentsIds xmlns:wpc="http://schemas.microsoft.com/office/word/2010/wordprocessingCanvas" xmlns:cx="http://schemas.microsoft.com/office/drawing/2014/chartex" xmlns:cx1="http://schemas.microsoft.com/office/drawing/2015/9/8/chartex" xmlns:cx2="http://schemas.microsoft.com/office/drawing/2015/10/21/chartex" xmlns:cx3="http://schemas.microsoft.com/office/drawing/2016/5/9/chartex" xmlns:cx4="http://schemas.microsoft.com/office/drawing/2016/5/10/chartex" xmlns:cx5="http://schemas.microsoft.com/office/drawing/2016/5/11/chartex" xmlns:cx6="http://schemas.microsoft.com/office/drawing/2016/5/12/chartex" xmlns:cx7="http://schemas.microsoft.com/office/drawing/2016/5/13/chartex" xmlns:cx8="http://schemas.microsoft.com/office/drawing/2016/5/14/chartex" xmlns:mc="http://schemas.openxmlformats.org/markup-compatibility/2006" xmlns:aink="http://schemas.microsoft.com/office/drawing/2016/ink" xmlns:am3d="http://schemas.microsoft.com/office/drawing/2017/model3d" xmlns:o="urn:schemas-microsoft-com:office:office" xmlns:oel="http://schemas.microsoft.com/office/2019/extlst" xmlns:r="http://schemas.openxmlformats.org/officeDocument/2006/relationships" xmlns:m="http://schemas.openxmlformats.org/officeDocument/2006/math" xmlns:v="urn:schemas-microsoft-com:vml" xmlns:wp14="http://schemas.microsoft.com/office/word/2010/wordprocessingDrawing" xmlns:wp="http://schemas.openxmlformats.org/drawingml/2006/wordprocessingDrawing" xmlns:w10="urn:schemas-microsoft-com:office:word" xmlns:w="http://schemas.openxmlformats.org/wordprocessingml/2006/main" xmlns:w14="http://schemas.microsoft.com/office/word/2010/wordml" xmlns:w15="http://schemas.microsoft.com/office/word/2012/wordml" xmlns:w16cex="http://schemas.microsoft.com/office/word/2018/wordml/cex" xmlns:w16cid="http://schemas.microsoft.com/office/word/2016/wordml/cid" xmlns:w16="http://schemas.microsoft.com/office/word/2018/wordml" xmlns:w16du="http://schemas.microsoft.com/office/word/2023/wordml/word16du" xmlns:w16sdtdh="http://schemas.microsoft.com/office/word/2020/wordml/sdtdatahash" xmlns:w16se="http://schemas.microsoft.com/office/word/2015/wordml/symex" xmlns:wpg="http://schemas.microsoft.com/office/word/2010/wordprocessingGroup" xmlns:wpi="http://schemas.microsoft.com/office/word/2010/wordprocessingInk" xmlns:wne="http://schemas.microsoft.com/office/word/2006/wordml" xmlns:wps="http://schemas.microsoft.com/office/word/2010/wordprocessingShape" mc:Ignorable="w14 w15 w16se w16cid w16 w16cex w16sdtdh w16du wp14">
-  <w16cid:commentId w16cid:paraId="2427C0AB" w16cid:durableId="1A45D156"/>
-</w16cid:commentsIds>
 </file>
 
 <file path=word/endnotes.xml><?xml version="1.0" encoding="utf-8"?>
@@ -9356,14 +9044,6 @@
     <w:abstractNumId w:val="9"/>
   </w:num>
 </w:numbering>
-</file>
-
-<file path=word/people.xml><?xml version="1.0" encoding="utf-8"?>
-<w15:people xmlns:wpc="http://schemas.microsoft.com/office/word/2010/wordprocessingCanvas" xmlns:cx="http://schemas.microsoft.com/office/drawing/2014/chartex" xmlns:cx1="http://schemas.microsoft.com/office/drawing/2015/9/8/chartex" xmlns:cx2="http://schemas.microsoft.com/office/drawing/2015/10/21/chartex" xmlns:cx3="http://schemas.microsoft.com/office/drawing/2016/5/9/chartex" xmlns:cx4="http://schemas.microsoft.com/office/drawing/2016/5/10/chartex" xmlns:cx5="http://schemas.microsoft.com/office/drawing/2016/5/11/chartex" xmlns:cx6="http://schemas.microsoft.com/office/drawing/2016/5/12/chartex" xmlns:cx7="http://schemas.microsoft.com/office/drawing/2016/5/13/chartex" xmlns:cx8="http://schemas.microsoft.com/office/drawing/2016/5/14/chartex" xmlns:mc="http://schemas.openxmlformats.org/markup-compatibility/2006" xmlns:aink="http://schemas.microsoft.com/office/drawing/2016/ink" xmlns:am3d="http://schemas.microsoft.com/office/drawing/2017/model3d" xmlns:o="urn:schemas-microsoft-com:office:office" xmlns:oel="http://schemas.microsoft.com/office/2019/extlst" xmlns:r="http://schemas.openxmlformats.org/officeDocument/2006/relationships" xmlns:m="http://schemas.openxmlformats.org/officeDocument/2006/math" xmlns:v="urn:schemas-microsoft-com:vml" xmlns:wp14="http://schemas.microsoft.com/office/word/2010/wordprocessingDrawing" xmlns:wp="http://schemas.openxmlformats.org/drawingml/2006/wordprocessingDrawing" xmlns:w10="urn:schemas-microsoft-com:office:word" xmlns:w="http://schemas.openxmlformats.org/wordprocessingml/2006/main" xmlns:w14="http://schemas.microsoft.com/office/word/2010/wordml" xmlns:w15="http://schemas.microsoft.com/office/word/2012/wordml" xmlns:w16cex="http://schemas.microsoft.com/office/word/2018/wordml/cex" xmlns:w16cid="http://schemas.microsoft.com/office/word/2016/wordml/cid" xmlns:w16="http://schemas.microsoft.com/office/word/2018/wordml" xmlns:w16du="http://schemas.microsoft.com/office/word/2023/wordml/word16du" xmlns:w16sdtdh="http://schemas.microsoft.com/office/word/2020/wordml/sdtdatahash" xmlns:w16se="http://schemas.microsoft.com/office/word/2015/wordml/symex" xmlns:wpg="http://schemas.microsoft.com/office/word/2010/wordprocessingGroup" xmlns:wpi="http://schemas.microsoft.com/office/word/2010/wordprocessingInk" xmlns:wne="http://schemas.microsoft.com/office/word/2006/wordml" xmlns:wps="http://schemas.microsoft.com/office/word/2010/wordprocessingShape" mc:Ignorable="w14 w15 w16se w16cid w16 w16cex w16sdtdh w16du wp14">
-  <w15:person w15:author="Agustin Collareda">
-    <w15:presenceInfo w15:providerId="Windows Live" w15:userId="45e4728b33cff1ec"/>
-  </w15:person>
-</w15:people>
 </file>
 
 <file path=word/styles.xml><?xml version="1.0" encoding="utf-8"?>

</xml_diff>

<commit_message>
Doc: se modifico la propuesta y la estimación 1
</commit_message>
<xml_diff>
--- a/Etapa de inicio/Propuesta/Propuesta de Desarrollo_Vesta Risk Manager_T-Code.docx
+++ b/Etapa de inicio/Propuesta/Propuesta de Desarrollo_Vesta Risk Manager_T-Code.docx
@@ -4455,7 +4455,10 @@
         </w:numPr>
       </w:pPr>
       <w:r>
-        <w:t>Administrar acceso de usuarios</w:t>
+        <w:t xml:space="preserve">Administrar acceso </w:t>
+      </w:r>
+      <w:r>
+        <w:t>al sistema</w:t>
       </w:r>
       <w:r>
         <w:t>.</w:t>

</xml_diff>

<commit_message>
Doc: Se modifico la propuesta económica
</commit_message>
<xml_diff>
--- a/Etapa de inicio/Propuesta/Propuesta de Desarrollo_Vesta Risk Manager_T-Code.docx
+++ b/Etapa de inicio/Propuesta/Propuesta de Desarrollo_Vesta Risk Manager_T-Code.docx
@@ -358,25 +358,7 @@
           <w:sz w:val="36"/>
           <w:szCs w:val="36"/>
         </w:rPr>
-        <w:t xml:space="preserve">Vesta </w:t>
-      </w:r>
-      <w:proofErr w:type="spellStart"/>
-      <w:r>
-        <w:rPr>
-          <w:rFonts w:ascii="Cambria" w:hAnsi="Cambria"/>
-          <w:sz w:val="36"/>
-          <w:szCs w:val="36"/>
-        </w:rPr>
-        <w:t>Risk</w:t>
-      </w:r>
-      <w:proofErr w:type="spellEnd"/>
-      <w:r>
-        <w:rPr>
-          <w:rFonts w:ascii="Cambria" w:hAnsi="Cambria"/>
-          <w:sz w:val="36"/>
-          <w:szCs w:val="36"/>
-        </w:rPr>
-        <w:t xml:space="preserve"> Manager</w:t>
+        <w:t>Vesta Risk Manager</w:t>
       </w:r>
     </w:p>
     <w:p>
@@ -427,15 +409,7 @@
         <w:pStyle w:val="Sinespaciado"/>
       </w:pPr>
       <w:r>
-        <w:t xml:space="preserve">Agustín Collareda, Cintia </w:t>
-      </w:r>
-      <w:proofErr w:type="spellStart"/>
-      <w:r>
-        <w:t>Hernandez</w:t>
-      </w:r>
-      <w:proofErr w:type="spellEnd"/>
-      <w:r>
-        <w:t xml:space="preserve"> y Hugo Frey</w:t>
+        <w:t>Agustín Collareda, Cintia Hernandez y Hugo Frey</w:t>
       </w:r>
     </w:p>
     <w:p/>
@@ -2761,15 +2735,7 @@
         <w:t xml:space="preserve">o </w:t>
       </w:r>
       <w:r>
-        <w:t xml:space="preserve">abarca la especificación de los requisitos técnicos y funcionales necesarios para el desarrollo del sistema de gestión de riesgos "Vesta </w:t>
-      </w:r>
-      <w:proofErr w:type="spellStart"/>
-      <w:r>
-        <w:t>Risk</w:t>
-      </w:r>
-      <w:proofErr w:type="spellEnd"/>
-      <w:r>
-        <w:t xml:space="preserve"> Manager". Incluye un análisis técnico y una propuesta técnica detallada que establece las características, el diseño, y los costos asociados al desarrollo del sistema. Este documento también sirve como acuerdo formal entre las partes involucradas, definiendo claramente las expectativas, los objetivos y las responsabilidades de cada una.</w:t>
+        <w:t>abarca la especificación de los requisitos técnicos y funcionales necesarios para el desarrollo del sistema de gestión de riesgos "Vesta Risk Manager". Incluye un análisis técnico y una propuesta técnica detallada que establece las características, el diseño, y los costos asociados al desarrollo del sistema. Este documento también sirve como acuerdo formal entre las partes involucradas, definiendo claramente las expectativas, los objetivos y las responsabilidades de cada una.</w:t>
       </w:r>
     </w:p>
     <w:p>
@@ -2780,15 +2746,7 @@
         </w:rPr>
       </w:pPr>
       <w:r>
-        <w:t xml:space="preserve">El documento no abarca la implementación detallada de cada componente del sistema ni la integración final con sistemas externos adicionales, salvo la integración especificada con </w:t>
-      </w:r>
-      <w:proofErr w:type="spellStart"/>
-      <w:r>
-        <w:t>UARGflow</w:t>
-      </w:r>
-      <w:proofErr w:type="spellEnd"/>
-      <w:r>
-        <w:t xml:space="preserve"> para el inicio de sesión de los usuarios. </w:t>
+        <w:t xml:space="preserve">El documento no abarca la implementación detallada de cada componente del sistema ni la integración final con sistemas externos adicionales, salvo la integración especificada con UARGflow para el inicio de sesión de los usuarios. </w:t>
       </w:r>
     </w:p>
     <w:p>
@@ -2924,7 +2882,6 @@
           <w:numId w:val="13"/>
         </w:numPr>
       </w:pPr>
-      <w:proofErr w:type="spellStart"/>
       <w:r>
         <w:rPr>
           <w:b/>
@@ -2932,7 +2889,6 @@
         </w:rPr>
         <w:t>UARGflow</w:t>
       </w:r>
-      <w:proofErr w:type="spellEnd"/>
       <w:r>
         <w:t>: Sistema de autenticación utilizado por la Universidad Nacional de la Patagonia Austral (UNPA) UARG.</w:t>
       </w:r>
@@ -3103,15 +3059,7 @@
     </w:p>
     <w:p>
       <w:r>
-        <w:t xml:space="preserve">En la actualidad, el grupo está trabajando en el sistema Vesta </w:t>
-      </w:r>
-      <w:proofErr w:type="spellStart"/>
-      <w:r>
-        <w:t>Risk</w:t>
-      </w:r>
-      <w:proofErr w:type="spellEnd"/>
-      <w:r>
-        <w:t xml:space="preserve"> Manager</w:t>
+        <w:t>En la actualidad, el grupo está trabajando en el sistema Vesta Risk Manager</w:t>
       </w:r>
       <w:r>
         <w:t>,</w:t>
@@ -3206,15 +3154,7 @@
         <w:t xml:space="preserve">l desarrollo e implementación </w:t>
       </w:r>
       <w:r>
-        <w:t xml:space="preserve">del sistema Vesta </w:t>
-      </w:r>
-      <w:proofErr w:type="spellStart"/>
-      <w:r>
-        <w:t>Risk</w:t>
-      </w:r>
-      <w:proofErr w:type="spellEnd"/>
-      <w:r>
-        <w:t xml:space="preserve"> Manager, </w:t>
+        <w:t xml:space="preserve">del sistema Vesta Risk Manager, </w:t>
       </w:r>
       <w:r>
         <w:t xml:space="preserve">la gestión de riesgos en las asignaturas de las carreras de Analista en sistemas y Licenciatura en sistemas se realiza por medio de plantillas basadas en la metodología PSI. </w:t>
@@ -3325,23 +3265,7 @@
           <w:b/>
           <w:bCs/>
         </w:rPr>
-        <w:t xml:space="preserve">Vesta </w:t>
-      </w:r>
-      <w:proofErr w:type="spellStart"/>
-      <w:r>
-        <w:rPr>
-          <w:b/>
-          <w:bCs/>
-        </w:rPr>
-        <w:t>Risk</w:t>
-      </w:r>
-      <w:proofErr w:type="spellEnd"/>
-      <w:r>
-        <w:rPr>
-          <w:b/>
-          <w:bCs/>
-        </w:rPr>
-        <w:t xml:space="preserve"> Manager</w:t>
+        <w:t>Vesta Risk Manager</w:t>
       </w:r>
       <w:r>
         <w:t> integre todas las ventajas que ofrecen las herramientas previamente utilizadas. Solo así podrá considerarse un éxito en la mejora de la gestión de riesgos, garantizando un proceso más eficiente y efectivo para los estudiantes y docentes involucrados.</w:t>
@@ -4264,27 +4188,7 @@
           <w:color w:val="auto"/>
           <w:lang w:val="es-ES"/>
         </w:rPr>
-        <w:t xml:space="preserve">El sistema deberá ser integrado con </w:t>
-      </w:r>
-      <w:proofErr w:type="spellStart"/>
-      <w:r>
-        <w:rPr>
-          <w:i w:val="0"/>
-          <w:iCs/>
-          <w:color w:val="auto"/>
-          <w:lang w:val="es-ES"/>
-        </w:rPr>
-        <w:t>UARGflow</w:t>
-      </w:r>
-      <w:proofErr w:type="spellEnd"/>
-      <w:r>
-        <w:rPr>
-          <w:i w:val="0"/>
-          <w:iCs/>
-          <w:color w:val="auto"/>
-          <w:lang w:val="es-ES"/>
-        </w:rPr>
-        <w:t xml:space="preserve"> para el inicio de sesión de los usuarios.</w:t>
+        <w:t>El sistema deberá ser integrado con UARGflow para el inicio de sesión de los usuarios.</w:t>
       </w:r>
     </w:p>
     <w:p>
@@ -4542,15 +4446,7 @@
         <w:t>n</w:t>
       </w:r>
       <w:r>
-        <w:t xml:space="preserve"> crear proyectos y modificar su información (nombre, descripción, participantes, fecha de inicio, fecha de finalización, </w:t>
-      </w:r>
-      <w:proofErr w:type="spellStart"/>
-      <w:r>
-        <w:t>etc</w:t>
-      </w:r>
-      <w:proofErr w:type="spellEnd"/>
-      <w:r>
-        <w:t>).</w:t>
+        <w:t xml:space="preserve"> crear proyectos y modificar su información (nombre, descripción, participantes, fecha de inicio, fecha de finalización, etc).</w:t>
       </w:r>
       <w:r>
         <w:t xml:space="preserve"> (RQS 4,</w:t>
@@ -4912,13 +4808,22 @@
         <w:t>Se estima que la duración total del proyecto será de 2</w:t>
       </w:r>
       <w:r>
-        <w:t>.6</w:t>
+        <w:t>.</w:t>
+      </w:r>
+      <w:r>
+        <w:t>7</w:t>
       </w:r>
       <w:r>
         <w:t xml:space="preserve"> meses</w:t>
       </w:r>
       <w:r>
-        <w:t xml:space="preserve"> (2 meses y 18 </w:t>
+        <w:t xml:space="preserve"> (2 meses y </w:t>
+      </w:r>
+      <w:r>
+        <w:t>21</w:t>
+      </w:r>
+      <w:r>
+        <w:t xml:space="preserve"> </w:t>
       </w:r>
       <w:r>
         <w:t>días</w:t>
@@ -4927,43 +4832,43 @@
         <w:t>)</w:t>
       </w:r>
       <w:r>
-        <w:t>, siendo esta la estimación más probable realizada hasta el momento. Asimismo, se llevó a cabo una estimación del mejor caso posible y del peor caso posible, que son 0.</w:t>
-      </w:r>
-      <w:r>
-        <w:t>6</w:t>
+        <w:t xml:space="preserve">, siendo esta la estimación más probable realizada hasta el momento. Asimismo, se llevó a cabo una estimación del mejor caso posible y del peor caso posible, que son </w:t>
+      </w:r>
+      <w:r>
+        <w:t>2.3</w:t>
       </w:r>
       <w:r>
         <w:t xml:space="preserve"> meses (es decir, </w:t>
       </w:r>
       <w:r>
-        <w:t>18</w:t>
-      </w:r>
-      <w:r>
-        <w:t xml:space="preserve"> días) y </w:t>
-      </w:r>
-      <w:r>
-        <w:t>21</w:t>
+        <w:t>2 meses y 9</w:t>
+      </w:r>
+      <w:r>
+        <w:t xml:space="preserve"> días) y</w:t>
+      </w:r>
+      <w:r>
+        <w:t xml:space="preserve"> 4</w:t>
       </w:r>
       <w:r>
         <w:t>.</w:t>
       </w:r>
       <w:r>
-        <w:t>1</w:t>
+        <w:t>3</w:t>
       </w:r>
       <w:r>
         <w:t xml:space="preserve"> meses (equivalente a </w:t>
       </w:r>
       <w:r>
-        <w:t>21</w:t>
+        <w:t>4</w:t>
       </w:r>
       <w:r>
         <w:t xml:space="preserve"> meses y </w:t>
       </w:r>
       <w:r>
-        <w:t>3</w:t>
-      </w:r>
-      <w:r>
-        <w:t xml:space="preserve"> días), respectivamente.</w:t>
+        <w:t xml:space="preserve">9 </w:t>
+      </w:r>
+      <w:r>
+        <w:t>días), respectivamente.</w:t>
       </w:r>
     </w:p>
     <w:p>
@@ -5166,7 +5071,42 @@
           <w:b/>
           <w:bCs/>
         </w:rPr>
-        <w:t>1,460,000 A</w:t>
+        <w:t>5</w:t>
+      </w:r>
+      <w:r>
+        <w:rPr>
+          <w:b/>
+          <w:bCs/>
+        </w:rPr>
+        <w:t>.</w:t>
+      </w:r>
+      <w:r>
+        <w:rPr>
+          <w:b/>
+          <w:bCs/>
+        </w:rPr>
+        <w:t>353</w:t>
+      </w:r>
+      <w:r>
+        <w:rPr>
+          <w:b/>
+          <w:bCs/>
+        </w:rPr>
+        <w:t>.</w:t>
+      </w:r>
+      <w:r>
+        <w:rPr>
+          <w:b/>
+          <w:bCs/>
+        </w:rPr>
+        <w:t>000</w:t>
+      </w:r>
+      <w:r>
+        <w:rPr>
+          <w:b/>
+          <w:bCs/>
+        </w:rPr>
+        <w:t xml:space="preserve"> A</w:t>
       </w:r>
       <w:r>
         <w:rPr>
@@ -5706,30 +5646,8 @@
           <w:rPr>
             <w:rStyle w:val="Hipervnculo"/>
           </w:rPr>
-          <w:t xml:space="preserve">Plantillas de la metodología PSI utilizadas actualmente para la gestión de riesgo en las asignaturas de </w:t>
-        </w:r>
-        <w:proofErr w:type="spellStart"/>
-        <w:r>
-          <w:rPr>
-            <w:rStyle w:val="Hipervnculo"/>
-          </w:rPr>
-          <w:t>AdeS</w:t>
-        </w:r>
-        <w:proofErr w:type="spellEnd"/>
-        <w:r>
-          <w:rPr>
-            <w:rStyle w:val="Hipervnculo"/>
-          </w:rPr>
-          <w:t xml:space="preserve"> y </w:t>
-        </w:r>
-        <w:proofErr w:type="spellStart"/>
-        <w:r>
-          <w:rPr>
-            <w:rStyle w:val="Hipervnculo"/>
-          </w:rPr>
-          <w:t>LeS</w:t>
-        </w:r>
-        <w:proofErr w:type="spellEnd"/>
+          <w:t>Plantillas de la metodología PSI utilizadas actualmente para la gestión de riesgo en las asignaturas de AdeS y LeS</w:t>
+        </w:r>
       </w:hyperlink>
     </w:p>
     <w:p>
@@ -5743,11 +5661,9 @@
       <w:r>
         <w:t xml:space="preserve">Se </w:t>
       </w:r>
-      <w:proofErr w:type="gramStart"/>
-      <w:r>
-        <w:t>anexaran</w:t>
-      </w:r>
-      <w:proofErr w:type="gramEnd"/>
+      <w:r>
+        <w:t>anexarán</w:t>
+      </w:r>
       <w:r>
         <w:t xml:space="preserve"> los flujogramas correspondientes a los casos de uso.</w:t>
       </w:r>
@@ -6159,15 +6075,7 @@
       <w:spacing w:before="0"/>
     </w:pPr>
     <w:r>
-      <w:t xml:space="preserve">Agustín Collareda, Cintia </w:t>
-    </w:r>
-    <w:proofErr w:type="spellStart"/>
-    <w:r>
-      <w:t>Hernandez</w:t>
-    </w:r>
-    <w:proofErr w:type="spellEnd"/>
-    <w:r>
-      <w:t xml:space="preserve"> y Hugo Frey</w:t>
+      <w:t>Agustín Collareda, Cintia Hernandez y Hugo Frey</w:t>
     </w:r>
   </w:p>
 </w:ftr>
@@ -6624,15 +6532,7 @@
       </mc:AlternateContent>
     </w:r>
     <w:r>
-      <w:t xml:space="preserve">Vesta </w:t>
-    </w:r>
-    <w:proofErr w:type="spellStart"/>
-    <w:r>
-      <w:t>Risk</w:t>
-    </w:r>
-    <w:proofErr w:type="spellEnd"/>
-    <w:r>
-      <w:t xml:space="preserve"> Manager</w:t>
+      <w:t>Vesta Risk Manager</w:t>
     </w:r>
     <w:r>
       <w:tab/>

</xml_diff>